<commit_message>
Update 2.1 (Relatorio Final)
</commit_message>
<xml_diff>
--- a/LI2_Relatorio_Grupo1.docx
+++ b/LI2_Relatorio_Grupo1.docx
@@ -595,7 +595,6 @@
         <w:t xml:space="preserve"> </w:t>
       </w:r>
       <w:proofErr w:type="spellStart"/>
-      <w:proofErr w:type="gramStart"/>
       <w:r>
         <w:rPr>
           <w:i/>
@@ -609,15 +608,7 @@
           <w:i/>
           <w:iCs/>
         </w:rPr>
-        <w:t>(</w:t>
-      </w:r>
-      <w:proofErr w:type="gramEnd"/>
-      <w:r>
-        <w:rPr>
-          <w:i/>
-          <w:iCs/>
-        </w:rPr>
-        <w:t>LBPH)</w:t>
+        <w:t>(LBPH)</w:t>
       </w:r>
       <w:r>
         <w:t xml:space="preserve">. </w:t>
@@ -665,10 +656,7 @@
         <w:t xml:space="preserve">as etiquetas </w:t>
       </w:r>
       <w:r>
-        <w:t xml:space="preserve">de identidade conhecida </w:t>
-      </w:r>
-      <w:r>
-        <w:t>(resultados apresentados no capítulo seguinte).</w:t>
+        <w:t>de identidade conhecida (resultados apresentados no capítulo seguinte).</w:t>
       </w:r>
     </w:p>
     <w:p>
@@ -686,8 +674,6 @@
       <w:pPr>
         <w:ind w:left="1440"/>
       </w:pPr>
-      <w:bookmarkStart w:id="3" w:name="_GoBack"/>
-      <w:bookmarkEnd w:id="3"/>
     </w:p>
     <w:p>
       <w:pPr>
@@ -1027,12 +1013,10 @@
         <w:t xml:space="preserve"> extração de caraterísticas de treino dos modelos optou-se por usar os coeficientes de Mel, para tal usamos a função “</w:t>
       </w:r>
       <w:proofErr w:type="spellStart"/>
-      <w:proofErr w:type="gramStart"/>
       <w:r>
         <w:t>feature.mfcc</w:t>
       </w:r>
       <w:proofErr w:type="spellEnd"/>
-      <w:proofErr w:type="gramEnd"/>
       <w:r>
         <w:t xml:space="preserve">” da biblioteca </w:t>
       </w:r>
@@ -1197,7 +1181,7 @@
         <w:ind w:left="1440"/>
       </w:pPr>
       <w:r>
-        <w:t>A aquisição de som pelo microfone é feita em tempo real sendo processados os últimos 2.3 segundos finais com desloca</w:t>
+        <w:t>A aquisição de som pelo microfone é feita em tempo real sendo processados os últimos 2.3 segundos com desloca</w:t>
       </w:r>
       <w:r>
         <w:t>ção</w:t>
@@ -1206,7 +1190,13 @@
         <w:t xml:space="preserve"> de janela de leitura de </w:t>
       </w:r>
       <w:r>
-        <w:t>um quinto de</w:t>
+        <w:t xml:space="preserve">um </w:t>
+      </w:r>
+      <w:r>
+        <w:t xml:space="preserve">décimo </w:t>
+      </w:r>
+      <w:r>
+        <w:t>de</w:t>
       </w:r>
       <w:r>
         <w:t xml:space="preserve"> segundo</w:t>
@@ -1215,7 +1205,13 @@
         <w:t>,</w:t>
       </w:r>
       <w:r>
-        <w:t xml:space="preserve"> o que proporciona uma sobreposição da amostra de som atual com a anterior de </w:t>
+        <w:t xml:space="preserve"> o que proporciona uma sobreposição da amostra de som atual com a anterior de</w:t>
+      </w:r>
+      <w:r>
+        <w:t xml:space="preserve"> aproximadamente</w:t>
+      </w:r>
+      <w:r>
+        <w:t xml:space="preserve"> </w:t>
       </w:r>
       <w:r>
         <w:t>2.1</w:t>
@@ -1249,6 +1245,46 @@
         <w:t>.</w:t>
       </w:r>
     </w:p>
+    <w:p>
+      <w:pPr>
+        <w:ind w:left="1440"/>
+      </w:pPr>
+      <w:r>
+        <w:t xml:space="preserve">Após a obtenção da previsão do modelo, é calculado a confiança que o modelo tem nesta precisão. Se a confiança na previsão for superior ao limiar definido, a etiqueta associada é apresentada na janela do software. </w:t>
+      </w:r>
+    </w:p>
+    <w:p>
+      <w:pPr>
+        <w:ind w:left="1440"/>
+      </w:pPr>
+      <w:r>
+        <w:t>Para avaliação visual da aquisição do som, sempre que um clipe de áudio é envio para a função de previsão é simultaneamente gerado um gráfico da onda</w:t>
+      </w:r>
+      <w:r>
+        <w:t xml:space="preserve"> sonora, sendo guardado como uma imagem de formato PNG. Este gráfico é posteriormente lido pela função “</w:t>
+      </w:r>
+      <w:proofErr w:type="spellStart"/>
+      <w:r>
+        <w:t>imread</w:t>
+      </w:r>
+      <w:proofErr w:type="spellEnd"/>
+      <w:r>
+        <w:t xml:space="preserve">” do </w:t>
+      </w:r>
+      <w:proofErr w:type="spellStart"/>
+      <w:r>
+        <w:t>OpenCV</w:t>
+      </w:r>
+      <w:proofErr w:type="spellEnd"/>
+      <w:r>
+        <w:t>, e apresentado no fundo da janela do software.</w:t>
+      </w:r>
+      <w:r>
+        <w:t xml:space="preserve"> </w:t>
+      </w:r>
+      <w:bookmarkStart w:id="3" w:name="_GoBack"/>
+      <w:bookmarkEnd w:id="3"/>
+    </w:p>
     <w:p/>
     <w:p>
       <w:pPr>
@@ -1315,7 +1351,6 @@
         <w:t xml:space="preserve"> </w:t>
       </w:r>
       <w:proofErr w:type="spellStart"/>
-      <w:proofErr w:type="gramStart"/>
       <w:r>
         <w:rPr>
           <w:i/>
@@ -1325,11 +1360,7 @@
       </w:r>
       <w:proofErr w:type="spellEnd"/>
       <w:r>
-        <w:t>(</w:t>
-      </w:r>
-      <w:proofErr w:type="gramEnd"/>
-      <w:r>
-        <w:t>LBPH)</w:t>
+        <w:t>(LBPH)</w:t>
       </w:r>
       <w:r>
         <w:t>, não apresenta qualquer falha.</w:t>
@@ -1407,28 +1438,7 @@
           <w:sz w:val="18"/>
           <w:szCs w:val="18"/>
         </w:rPr>
-        <w:t>Matriz confusão</w:t>
-      </w:r>
-      <w:r>
-        <w:rPr>
-          <w:sz w:val="18"/>
-          <w:szCs w:val="18"/>
-        </w:rPr>
-        <w:t xml:space="preserve"> e relatório</w:t>
-      </w:r>
-      <w:r>
-        <w:rPr>
-          <w:sz w:val="18"/>
-          <w:szCs w:val="18"/>
-        </w:rPr>
-        <w:t xml:space="preserve"> – modelo identificação do utilizador</w:t>
-      </w:r>
-      <w:r>
-        <w:rPr>
-          <w:sz w:val="18"/>
-          <w:szCs w:val="18"/>
-        </w:rPr>
-        <w:t xml:space="preserve"> imagem</w:t>
+        <w:t>Matriz confusão e relatório – modelo identificação do utilizador imagem</w:t>
       </w:r>
     </w:p>
     <w:p>

</xml_diff>